<commit_message>
feat: update feljesztoi dokementacio document
</commit_message>
<xml_diff>
--- a/feljesztoi dokementacio.docx
+++ b/feljesztoi dokementacio.docx
@@ -3201,20 +3201,6 @@
       <w:r>
         <w:rPr/>
         <w:t>válaszol a kérésre</w:t>
-      </w:r>
-      <w:r>
-        <w:br w:type="page"/>
-      </w:r>
-    </w:p>
-    <w:p>
-      <w:pPr>
-        <w:pStyle w:val="BodyText"/>
-        <w:spacing w:before="0" w:after="140"/>
-        <w:jc w:val="both"/>
-        <w:rPr/>
-      </w:pPr>
-      <w:r>
-        <w:rPr/>
       </w:r>
     </w:p>
     <w:sectPr>

</xml_diff>